<commit_message>
Updated non functional specs: Added numbers
</commit_message>
<xml_diff>
--- a/documentation/milestone1/05_nonfunctionalspec_Milestone_1_Corrention.docx
+++ b/documentation/milestone1/05_nonfunctionalspec_Milestone_1_Corrention.docx
@@ -15,6 +15,8 @@
         </w:rPr>
         <w:t>5. Non-Functional Specs</w:t>
       </w:r>
+      <w:bookmarkStart w:id="0" w:name="_GoBack"/>
+      <w:bookmarkEnd w:id="0"/>
     </w:p>
     <w:p>
       <w:pPr>
@@ -35,7 +37,7 @@
         <w:pStyle w:val="Listenabsatz"/>
         <w:numPr>
           <w:ilvl w:val="0"/>
-          <w:numId w:val="7"/>
+          <w:numId w:val="11"/>
         </w:numPr>
         <w:rPr>
           <w:lang w:val="en-US"/>
@@ -53,7 +55,7 @@
         <w:pStyle w:val="Listenabsatz"/>
         <w:numPr>
           <w:ilvl w:val="0"/>
-          <w:numId w:val="7"/>
+          <w:numId w:val="11"/>
         </w:numPr>
         <w:rPr>
           <w:lang w:val="en-US"/>
@@ -91,7 +93,7 @@
         <w:pStyle w:val="Listenabsatz"/>
         <w:numPr>
           <w:ilvl w:val="0"/>
-          <w:numId w:val="7"/>
+          <w:numId w:val="11"/>
         </w:numPr>
         <w:rPr>
           <w:lang w:val="en-US"/>
@@ -109,7 +111,7 @@
         <w:pStyle w:val="Listenabsatz"/>
         <w:numPr>
           <w:ilvl w:val="0"/>
-          <w:numId w:val="7"/>
+          <w:numId w:val="11"/>
         </w:numPr>
         <w:rPr>
           <w:lang w:val="en-US"/>
@@ -127,7 +129,7 @@
         <w:pStyle w:val="Listenabsatz"/>
         <w:numPr>
           <w:ilvl w:val="0"/>
-          <w:numId w:val="7"/>
+          <w:numId w:val="11"/>
         </w:numPr>
         <w:rPr>
           <w:lang w:val="en-US"/>
@@ -159,7 +161,7 @@
         <w:pStyle w:val="Listenabsatz"/>
         <w:numPr>
           <w:ilvl w:val="0"/>
-          <w:numId w:val="8"/>
+          <w:numId w:val="11"/>
         </w:numPr>
         <w:rPr>
           <w:lang w:val="en-US"/>
@@ -177,7 +179,7 @@
         <w:pStyle w:val="Listenabsatz"/>
         <w:numPr>
           <w:ilvl w:val="0"/>
-          <w:numId w:val="8"/>
+          <w:numId w:val="11"/>
         </w:numPr>
         <w:rPr>
           <w:lang w:val="en-US"/>
@@ -209,7 +211,7 @@
         <w:pStyle w:val="Listenabsatz"/>
         <w:numPr>
           <w:ilvl w:val="0"/>
-          <w:numId w:val="9"/>
+          <w:numId w:val="11"/>
         </w:numPr>
         <w:rPr>
           <w:lang w:val="en-US"/>
@@ -241,7 +243,7 @@
         <w:pStyle w:val="Listenabsatz"/>
         <w:numPr>
           <w:ilvl w:val="0"/>
-          <w:numId w:val="9"/>
+          <w:numId w:val="11"/>
         </w:numPr>
         <w:rPr>
           <w:lang w:val="en-US"/>
@@ -259,7 +261,7 @@
         <w:pStyle w:val="Listenabsatz"/>
         <w:numPr>
           <w:ilvl w:val="0"/>
-          <w:numId w:val="9"/>
+          <w:numId w:val="11"/>
         </w:numPr>
         <w:rPr>
           <w:lang w:val="en-US"/>
@@ -277,7 +279,7 @@
         <w:pStyle w:val="Listenabsatz"/>
         <w:numPr>
           <w:ilvl w:val="0"/>
-          <w:numId w:val="9"/>
+          <w:numId w:val="11"/>
         </w:numPr>
         <w:rPr>
           <w:lang w:val="en-US"/>
@@ -295,7 +297,7 @@
         <w:pStyle w:val="Listenabsatz"/>
         <w:numPr>
           <w:ilvl w:val="0"/>
-          <w:numId w:val="9"/>
+          <w:numId w:val="11"/>
         </w:numPr>
         <w:rPr>
           <w:lang w:val="en-US"/>
@@ -327,7 +329,7 @@
         <w:pStyle w:val="Listenabsatz"/>
         <w:numPr>
           <w:ilvl w:val="0"/>
-          <w:numId w:val="10"/>
+          <w:numId w:val="11"/>
         </w:numPr>
         <w:rPr>
           <w:lang w:val="en-US"/>
@@ -345,7 +347,7 @@
         <w:pStyle w:val="Listenabsatz"/>
         <w:numPr>
           <w:ilvl w:val="0"/>
-          <w:numId w:val="10"/>
+          <w:numId w:val="11"/>
         </w:numPr>
         <w:rPr>
           <w:lang w:val="en-US"/>
@@ -389,7 +391,7 @@
         <w:pStyle w:val="Listenabsatz"/>
         <w:numPr>
           <w:ilvl w:val="0"/>
-          <w:numId w:val="10"/>
+          <w:numId w:val="11"/>
         </w:numPr>
         <w:rPr>
           <w:lang w:val="en-US"/>
@@ -408,8 +410,6 @@
           <w:lang w:val="en-US"/>
         </w:rPr>
       </w:pPr>
-      <w:bookmarkStart w:id="0" w:name="_GoBack"/>
-      <w:bookmarkEnd w:id="0"/>
     </w:p>
     <w:sectPr>
       <w:pgSz w:w="11906" w:h="16838"/>
@@ -1472,6 +1472,119 @@
     </w:lvl>
   </w:abstractNum>
   <w:abstractNum w:abstractNumId="8" w15:restartNumberingAfterBreak="0">
+    <w:nsid w:val="669A6E7B"/>
+    <w:multiLevelType w:val="hybridMultilevel"/>
+    <w:tmpl w:val="8692281A"/>
+    <w:lvl w:ilvl="0" w:tplc="0407000F">
+      <w:start w:val="1"/>
+      <w:numFmt w:val="decimal"/>
+      <w:lvlText w:val="%1."/>
+      <w:lvlJc w:val="left"/>
+      <w:pPr>
+        <w:ind w:left="720" w:hanging="360"/>
+      </w:pPr>
+      <w:rPr>
+        <w:rFonts w:hint="default"/>
+      </w:rPr>
+    </w:lvl>
+    <w:lvl w:ilvl="1" w:tplc="04070003" w:tentative="1">
+      <w:start w:val="1"/>
+      <w:numFmt w:val="bullet"/>
+      <w:lvlText w:val="o"/>
+      <w:lvlJc w:val="left"/>
+      <w:pPr>
+        <w:ind w:left="1440" w:hanging="360"/>
+      </w:pPr>
+      <w:rPr>
+        <w:rFonts w:ascii="Courier New" w:hAnsi="Courier New" w:cs="Courier New" w:hint="default"/>
+      </w:rPr>
+    </w:lvl>
+    <w:lvl w:ilvl="2" w:tplc="04070005" w:tentative="1">
+      <w:start w:val="1"/>
+      <w:numFmt w:val="bullet"/>
+      <w:lvlText w:val=""/>
+      <w:lvlJc w:val="left"/>
+      <w:pPr>
+        <w:ind w:left="2160" w:hanging="360"/>
+      </w:pPr>
+      <w:rPr>
+        <w:rFonts w:ascii="Wingdings" w:hAnsi="Wingdings" w:hint="default"/>
+      </w:rPr>
+    </w:lvl>
+    <w:lvl w:ilvl="3" w:tplc="04070001" w:tentative="1">
+      <w:start w:val="1"/>
+      <w:numFmt w:val="bullet"/>
+      <w:lvlText w:val=""/>
+      <w:lvlJc w:val="left"/>
+      <w:pPr>
+        <w:ind w:left="2880" w:hanging="360"/>
+      </w:pPr>
+      <w:rPr>
+        <w:rFonts w:ascii="Symbol" w:hAnsi="Symbol" w:hint="default"/>
+      </w:rPr>
+    </w:lvl>
+    <w:lvl w:ilvl="4" w:tplc="04070003" w:tentative="1">
+      <w:start w:val="1"/>
+      <w:numFmt w:val="bullet"/>
+      <w:lvlText w:val="o"/>
+      <w:lvlJc w:val="left"/>
+      <w:pPr>
+        <w:ind w:left="3600" w:hanging="360"/>
+      </w:pPr>
+      <w:rPr>
+        <w:rFonts w:ascii="Courier New" w:hAnsi="Courier New" w:cs="Courier New" w:hint="default"/>
+      </w:rPr>
+    </w:lvl>
+    <w:lvl w:ilvl="5" w:tplc="04070005" w:tentative="1">
+      <w:start w:val="1"/>
+      <w:numFmt w:val="bullet"/>
+      <w:lvlText w:val=""/>
+      <w:lvlJc w:val="left"/>
+      <w:pPr>
+        <w:ind w:left="4320" w:hanging="360"/>
+      </w:pPr>
+      <w:rPr>
+        <w:rFonts w:ascii="Wingdings" w:hAnsi="Wingdings" w:hint="default"/>
+      </w:rPr>
+    </w:lvl>
+    <w:lvl w:ilvl="6" w:tplc="04070001" w:tentative="1">
+      <w:start w:val="1"/>
+      <w:numFmt w:val="bullet"/>
+      <w:lvlText w:val=""/>
+      <w:lvlJc w:val="left"/>
+      <w:pPr>
+        <w:ind w:left="5040" w:hanging="360"/>
+      </w:pPr>
+      <w:rPr>
+        <w:rFonts w:ascii="Symbol" w:hAnsi="Symbol" w:hint="default"/>
+      </w:rPr>
+    </w:lvl>
+    <w:lvl w:ilvl="7" w:tplc="04070003" w:tentative="1">
+      <w:start w:val="1"/>
+      <w:numFmt w:val="bullet"/>
+      <w:lvlText w:val="o"/>
+      <w:lvlJc w:val="left"/>
+      <w:pPr>
+        <w:ind w:left="5760" w:hanging="360"/>
+      </w:pPr>
+      <w:rPr>
+        <w:rFonts w:ascii="Courier New" w:hAnsi="Courier New" w:cs="Courier New" w:hint="default"/>
+      </w:rPr>
+    </w:lvl>
+    <w:lvl w:ilvl="8" w:tplc="04070005" w:tentative="1">
+      <w:start w:val="1"/>
+      <w:numFmt w:val="bullet"/>
+      <w:lvlText w:val=""/>
+      <w:lvlJc w:val="left"/>
+      <w:pPr>
+        <w:ind w:left="6480" w:hanging="360"/>
+      </w:pPr>
+      <w:rPr>
+        <w:rFonts w:ascii="Wingdings" w:hAnsi="Wingdings" w:hint="default"/>
+      </w:rPr>
+    </w:lvl>
+  </w:abstractNum>
+  <w:abstractNum w:abstractNumId="9" w15:restartNumberingAfterBreak="0">
     <w:nsid w:val="6DB62598"/>
     <w:multiLevelType w:val="multilevel"/>
     <w:tmpl w:val="DD0CA18E"/>
@@ -1620,7 +1733,7 @@
       </w:rPr>
     </w:lvl>
   </w:abstractNum>
-  <w:abstractNum w:abstractNumId="9" w15:restartNumberingAfterBreak="0">
+  <w:abstractNum w:abstractNumId="10" w15:restartNumberingAfterBreak="0">
     <w:nsid w:val="6EEF1A42"/>
     <w:multiLevelType w:val="multilevel"/>
     <w:tmpl w:val="0F4E9904"/>
@@ -1776,13 +1889,13 @@
     <w:abstractNumId w:val="1"/>
   </w:num>
   <w:num w:numId="3">
-    <w:abstractNumId w:val="9"/>
+    <w:abstractNumId w:val="10"/>
   </w:num>
   <w:num w:numId="4">
     <w:abstractNumId w:val="6"/>
   </w:num>
   <w:num w:numId="5">
-    <w:abstractNumId w:val="8"/>
+    <w:abstractNumId w:val="9"/>
   </w:num>
   <w:num w:numId="6">
     <w:abstractNumId w:val="0"/>
@@ -1798,6 +1911,9 @@
   </w:num>
   <w:num w:numId="10">
     <w:abstractNumId w:val="3"/>
+  </w:num>
+  <w:num w:numId="11">
+    <w:abstractNumId w:val="8"/>
   </w:num>
 </w:numbering>
 </file>

</xml_diff>

<commit_message>
Upaded non functional specs correction document: Changed style like final document
</commit_message>
<xml_diff>
--- a/documentation/milestone1/05_nonfunctionalspec_Milestone_1_Corrention.docx
+++ b/documentation/milestone1/05_nonfunctionalspec_Milestone_1_Corrention.docx
@@ -4,30 +4,53 @@
   <w:body>
     <w:p>
       <w:pPr>
-        <w:pStyle w:val="berschrift1"/>
-        <w:rPr>
+        <w:pStyle w:val="Listenabsatz"/>
+        <w:numPr>
+          <w:ilvl w:val="0"/>
+          <w:numId w:val="12"/>
+        </w:numPr>
+        <w:spacing w:after="0"/>
+        <w:rPr>
+          <w:b/>
+          <w:sz w:val="32"/>
           <w:lang w:val="en-US"/>
         </w:rPr>
       </w:pPr>
       <w:r>
         <w:rPr>
-          <w:lang w:val="en-US"/>
-        </w:rPr>
-        <w:t>5. Non-Functional Specs</w:t>
+          <w:b/>
+          <w:sz w:val="32"/>
+          <w:lang w:val="en-US"/>
+        </w:rPr>
+        <w:t>List of non-functional specs</w:t>
       </w:r>
-      <w:bookmarkStart w:id="0" w:name="_GoBack"/>
-      <w:bookmarkEnd w:id="0"/>
     </w:p>
     <w:p>
       <w:pPr>
+        <w:pStyle w:val="KeinLeerraum"/>
+        <w:rPr>
+          <w:sz w:val="28"/>
+        </w:rPr>
+      </w:pPr>
+    </w:p>
+    <w:p>
+      <w:pPr>
         <w:pStyle w:val="berschrift2"/>
         <w:rPr>
-          <w:lang w:val="en-US"/>
+          <w:rFonts w:asciiTheme="minorHAnsi" w:hAnsiTheme="minorHAnsi" w:cstheme="minorHAnsi"/>
+          <w:b/>
+          <w:color w:val="auto"/>
+          <w:sz w:val="22"/>
+          <w:szCs w:val="22"/>
         </w:rPr>
       </w:pPr>
       <w:r>
         <w:rPr>
-          <w:lang w:val="en-US"/>
+          <w:rFonts w:asciiTheme="minorHAnsi" w:hAnsiTheme="minorHAnsi" w:cstheme="minorHAnsi"/>
+          <w:b/>
+          <w:color w:val="auto"/>
+          <w:sz w:val="22"/>
+          <w:szCs w:val="22"/>
         </w:rPr>
         <w:t>General</w:t>
       </w:r>
@@ -37,14 +60,16 @@
         <w:pStyle w:val="Listenabsatz"/>
         <w:numPr>
           <w:ilvl w:val="0"/>
-          <w:numId w:val="11"/>
+          <w:numId w:val="13"/>
         </w:numPr>
         <w:rPr>
+          <w:rFonts w:cstheme="minorHAnsi"/>
           <w:lang w:val="en-US"/>
         </w:rPr>
       </w:pPr>
       <w:r>
         <w:rPr>
+          <w:rFonts w:cstheme="minorHAnsi"/>
           <w:lang w:val="en-US"/>
         </w:rPr>
         <w:t>Application shall be served from the team's account.</w:t>
@@ -55,35 +80,39 @@
         <w:pStyle w:val="Listenabsatz"/>
         <w:numPr>
           <w:ilvl w:val="0"/>
-          <w:numId w:val="11"/>
+          <w:numId w:val="13"/>
         </w:numPr>
         <w:rPr>
+          <w:rFonts w:cstheme="minorHAnsi"/>
           <w:lang w:val="en-US"/>
         </w:rPr>
       </w:pPr>
       <w:r>
         <w:rPr>
-          <w:lang w:val="en-US"/>
-        </w:rPr>
-        <w:t>Pay functionality (how to pay for goods and services) shall be simulated with proper UI, no backend.</w:t>
-      </w:r>
-      <w:r>
-        <w:rPr>
-          <w:lang w:val="en-US"/>
-        </w:rPr>
-        <w:t xml:space="preserve"> </w:t>
+          <w:rFonts w:cstheme="minorHAnsi"/>
+          <w:lang w:val="en-US"/>
+        </w:rPr>
+        <w:t xml:space="preserve">Pay functionality (how to pay for goods and services) shall be simulated with proper UI, no backend. </w:t>
       </w:r>
     </w:p>
     <w:p>
       <w:pPr>
         <w:pStyle w:val="berschrift2"/>
         <w:rPr>
-          <w:lang w:val="en-US"/>
+          <w:rFonts w:asciiTheme="minorHAnsi" w:hAnsiTheme="minorHAnsi" w:cstheme="minorHAnsi"/>
+          <w:b/>
+          <w:color w:val="auto"/>
+          <w:sz w:val="22"/>
+          <w:szCs w:val="22"/>
         </w:rPr>
       </w:pPr>
       <w:r>
         <w:rPr>
-          <w:lang w:val="en-US"/>
+          <w:rFonts w:asciiTheme="minorHAnsi" w:hAnsiTheme="minorHAnsi" w:cstheme="minorHAnsi"/>
+          <w:b/>
+          <w:color w:val="auto"/>
+          <w:sz w:val="22"/>
+          <w:szCs w:val="22"/>
         </w:rPr>
         <w:t>User Interface</w:t>
       </w:r>
@@ -93,14 +122,16 @@
         <w:pStyle w:val="Listenabsatz"/>
         <w:numPr>
           <w:ilvl w:val="0"/>
-          <w:numId w:val="11"/>
+          <w:numId w:val="13"/>
         </w:numPr>
         <w:rPr>
+          <w:rFonts w:cstheme="minorHAnsi"/>
           <w:lang w:val="en-US"/>
         </w:rPr>
       </w:pPr>
       <w:r>
         <w:rPr>
+          <w:rFonts w:cstheme="minorHAnsi"/>
           <w:lang w:val="en-US"/>
         </w:rPr>
         <w:t>Application shall be very easy to use and intuitive. No prior training shall be required to use the website.</w:t>
@@ -111,14 +142,16 @@
         <w:pStyle w:val="Listenabsatz"/>
         <w:numPr>
           <w:ilvl w:val="0"/>
-          <w:numId w:val="11"/>
+          <w:numId w:val="13"/>
         </w:numPr>
         <w:rPr>
+          <w:rFonts w:cstheme="minorHAnsi"/>
           <w:lang w:val="en-US"/>
         </w:rPr>
       </w:pPr>
       <w:r>
         <w:rPr>
+          <w:rFonts w:cstheme="minorHAnsi"/>
           <w:lang w:val="en-US"/>
         </w:rPr>
         <w:t>Application shall be optimized for standard desktop/laptop browser, and shall render correctly on the two latest versions of all major browsers: Mozilla, Safari, Chrome. It shall degrade nicely for different sized windows using class approved programming technology and frameworks so it can be adequately rendered on mobile devices.</w:t>
@@ -129,14 +162,16 @@
         <w:pStyle w:val="Listenabsatz"/>
         <w:numPr>
           <w:ilvl w:val="0"/>
-          <w:numId w:val="11"/>
+          <w:numId w:val="13"/>
         </w:numPr>
         <w:rPr>
+          <w:rFonts w:cstheme="minorHAnsi"/>
           <w:lang w:val="en-US"/>
         </w:rPr>
       </w:pPr>
       <w:r>
         <w:rPr>
+          <w:rFonts w:cstheme="minorHAnsi"/>
           <w:lang w:val="en-US"/>
         </w:rPr>
         <w:t>The language used shall be English.</w:t>
@@ -146,12 +181,20 @@
       <w:pPr>
         <w:pStyle w:val="berschrift2"/>
         <w:rPr>
-          <w:lang w:val="en-US"/>
+          <w:rFonts w:asciiTheme="minorHAnsi" w:hAnsiTheme="minorHAnsi" w:cstheme="minorHAnsi"/>
+          <w:b/>
+          <w:color w:val="auto"/>
+          <w:sz w:val="22"/>
+          <w:szCs w:val="22"/>
         </w:rPr>
       </w:pPr>
       <w:r>
         <w:rPr>
-          <w:lang w:val="en-US"/>
+          <w:rFonts w:asciiTheme="minorHAnsi" w:hAnsiTheme="minorHAnsi" w:cstheme="minorHAnsi"/>
+          <w:b/>
+          <w:color w:val="auto"/>
+          <w:sz w:val="22"/>
+          <w:szCs w:val="22"/>
         </w:rPr>
         <w:t>Infrastructure</w:t>
       </w:r>
@@ -161,14 +204,16 @@
         <w:pStyle w:val="Listenabsatz"/>
         <w:numPr>
           <w:ilvl w:val="0"/>
-          <w:numId w:val="11"/>
+          <w:numId w:val="13"/>
         </w:numPr>
         <w:rPr>
+          <w:rFonts w:cstheme="minorHAnsi"/>
           <w:lang w:val="en-US"/>
         </w:rPr>
       </w:pPr>
       <w:r>
         <w:rPr>
+          <w:rFonts w:cstheme="minorHAnsi"/>
           <w:lang w:val="en-US"/>
         </w:rPr>
         <w:t xml:space="preserve">Data shall be stored in the MySQL database on the class server in the team's account. </w:t>
@@ -179,14 +224,16 @@
         <w:pStyle w:val="Listenabsatz"/>
         <w:numPr>
           <w:ilvl w:val="0"/>
-          <w:numId w:val="11"/>
+          <w:numId w:val="13"/>
         </w:numPr>
         <w:rPr>
+          <w:rFonts w:cstheme="minorHAnsi"/>
           <w:lang w:val="en-US"/>
         </w:rPr>
       </w:pPr>
       <w:r>
         <w:rPr>
+          <w:rFonts w:cstheme="minorHAnsi"/>
           <w:lang w:val="en-US"/>
         </w:rPr>
         <w:t>Application shall be hosted and deployed on Online Web Services as specified in the class.</w:t>
@@ -196,12 +243,20 @@
       <w:pPr>
         <w:pStyle w:val="berschrift2"/>
         <w:rPr>
-          <w:lang w:val="en-US"/>
+          <w:rFonts w:asciiTheme="minorHAnsi" w:hAnsiTheme="minorHAnsi" w:cstheme="minorHAnsi"/>
+          <w:b/>
+          <w:color w:val="auto"/>
+          <w:sz w:val="22"/>
+          <w:szCs w:val="22"/>
         </w:rPr>
       </w:pPr>
       <w:r>
         <w:rPr>
-          <w:lang w:val="en-US"/>
+          <w:rFonts w:asciiTheme="minorHAnsi" w:hAnsiTheme="minorHAnsi" w:cstheme="minorHAnsi"/>
+          <w:b/>
+          <w:color w:val="auto"/>
+          <w:sz w:val="22"/>
+          <w:szCs w:val="22"/>
         </w:rPr>
         <w:t>Performance</w:t>
       </w:r>
@@ -211,14 +266,16 @@
         <w:pStyle w:val="Listenabsatz"/>
         <w:numPr>
           <w:ilvl w:val="0"/>
-          <w:numId w:val="11"/>
+          <w:numId w:val="13"/>
         </w:numPr>
         <w:rPr>
+          <w:rFonts w:cstheme="minorHAnsi"/>
           <w:lang w:val="en-US"/>
         </w:rPr>
       </w:pPr>
       <w:r>
         <w:rPr>
+          <w:rFonts w:cstheme="minorHAnsi"/>
           <w:lang w:val="en-US"/>
         </w:rPr>
         <w:t>No more than 50 concurrent users shall be accessing the application at any time.</w:t>
@@ -228,12 +285,20 @@
       <w:pPr>
         <w:pStyle w:val="berschrift2"/>
         <w:rPr>
-          <w:lang w:val="en-US"/>
+          <w:rFonts w:asciiTheme="minorHAnsi" w:hAnsiTheme="minorHAnsi" w:cstheme="minorHAnsi"/>
+          <w:b/>
+          <w:color w:val="auto"/>
+          <w:sz w:val="22"/>
+          <w:szCs w:val="22"/>
         </w:rPr>
       </w:pPr>
       <w:r>
         <w:rPr>
-          <w:lang w:val="en-US"/>
+          <w:rFonts w:asciiTheme="minorHAnsi" w:hAnsiTheme="minorHAnsi" w:cstheme="minorHAnsi"/>
+          <w:b/>
+          <w:color w:val="auto"/>
+          <w:sz w:val="22"/>
+          <w:szCs w:val="22"/>
         </w:rPr>
         <w:t>Security</w:t>
       </w:r>
@@ -243,14 +308,16 @@
         <w:pStyle w:val="Listenabsatz"/>
         <w:numPr>
           <w:ilvl w:val="0"/>
-          <w:numId w:val="11"/>
+          <w:numId w:val="13"/>
         </w:numPr>
         <w:rPr>
+          <w:rFonts w:cstheme="minorHAnsi"/>
           <w:lang w:val="en-US"/>
         </w:rPr>
       </w:pPr>
       <w:r>
         <w:rPr>
+          <w:rFonts w:cstheme="minorHAnsi"/>
           <w:lang w:val="en-US"/>
         </w:rPr>
         <w:t xml:space="preserve">Privacy of users shall be protected and all privacy policies will be appropriately communicated to the users. </w:t>
@@ -261,14 +328,16 @@
         <w:pStyle w:val="Listenabsatz"/>
         <w:numPr>
           <w:ilvl w:val="0"/>
-          <w:numId w:val="11"/>
+          <w:numId w:val="13"/>
         </w:numPr>
         <w:rPr>
+          <w:rFonts w:cstheme="minorHAnsi"/>
           <w:lang w:val="en-US"/>
         </w:rPr>
       </w:pPr>
       <w:r>
         <w:rPr>
+          <w:rFonts w:cstheme="minorHAnsi"/>
           <w:lang w:val="en-US"/>
         </w:rPr>
         <w:t xml:space="preserve">Messaging between users shall be done only by class approved methods to avoid issues of security with e-mail services. </w:t>
@@ -279,14 +348,16 @@
         <w:pStyle w:val="Listenabsatz"/>
         <w:numPr>
           <w:ilvl w:val="0"/>
-          <w:numId w:val="11"/>
+          <w:numId w:val="13"/>
         </w:numPr>
         <w:rPr>
+          <w:rFonts w:cstheme="minorHAnsi"/>
           <w:lang w:val="en-US"/>
         </w:rPr>
       </w:pPr>
       <w:r>
         <w:rPr>
+          <w:rFonts w:cstheme="minorHAnsi"/>
           <w:lang w:val="en-US"/>
         </w:rPr>
         <w:t>Site security: basic best practices shall be applied (as covered in the class).</w:t>
@@ -297,14 +368,16 @@
         <w:pStyle w:val="Listenabsatz"/>
         <w:numPr>
           <w:ilvl w:val="0"/>
-          <w:numId w:val="11"/>
+          <w:numId w:val="13"/>
         </w:numPr>
         <w:rPr>
+          <w:rFonts w:cstheme="minorHAnsi"/>
           <w:lang w:val="en-US"/>
         </w:rPr>
       </w:pPr>
       <w:r>
         <w:rPr>
+          <w:rFonts w:cstheme="minorHAnsi"/>
           <w:lang w:val="en-US"/>
         </w:rPr>
         <w:t>The communication between client (browser) and server shall be secure.</w:t>
@@ -314,14 +387,70 @@
       <w:pPr>
         <w:pStyle w:val="berschrift2"/>
         <w:rPr>
-          <w:lang w:val="en-US"/>
+          <w:rFonts w:asciiTheme="minorHAnsi" w:hAnsiTheme="minorHAnsi" w:cstheme="minorHAnsi"/>
+          <w:b/>
+          <w:color w:val="auto"/>
+          <w:sz w:val="22"/>
+          <w:szCs w:val="22"/>
         </w:rPr>
       </w:pPr>
       <w:r>
         <w:rPr>
-          <w:lang w:val="en-US"/>
-        </w:rPr>
-        <w:t>Development Tooling</w:t>
+          <w:rFonts w:asciiTheme="minorHAnsi" w:hAnsiTheme="minorHAnsi" w:cstheme="minorHAnsi"/>
+          <w:b/>
+          <w:color w:val="auto"/>
+          <w:sz w:val="22"/>
+          <w:szCs w:val="22"/>
+        </w:rPr>
+        <w:t xml:space="preserve">Development </w:t>
+      </w:r>
+      <w:proofErr w:type="spellStart"/>
+      <w:r>
+        <w:rPr>
+          <w:rFonts w:asciiTheme="minorHAnsi" w:hAnsiTheme="minorHAnsi" w:cstheme="minorHAnsi"/>
+          <w:b/>
+          <w:color w:val="auto"/>
+          <w:sz w:val="22"/>
+          <w:szCs w:val="22"/>
+        </w:rPr>
+        <w:t>Tooling</w:t>
+      </w:r>
+      <w:proofErr w:type="spellEnd"/>
+    </w:p>
+    <w:p>
+      <w:pPr>
+        <w:pStyle w:val="Listenabsatz"/>
+        <w:numPr>
+          <w:ilvl w:val="0"/>
+          <w:numId w:val="13"/>
+        </w:numPr>
+        <w:rPr>
+          <w:rFonts w:cstheme="minorHAnsi"/>
+          <w:lang w:val="en-US"/>
+        </w:rPr>
+      </w:pPr>
+      <w:r>
+        <w:rPr>
+          <w:rFonts w:cstheme="minorHAnsi"/>
+          <w:lang w:val="en-US"/>
+        </w:rPr>
+        <w:t>Application shall be dev</w:t>
+      </w:r>
+      <w:r>
+        <w:rPr>
+          <w:rFonts w:cstheme="minorHAnsi"/>
+          <w:lang w:val="en-US"/>
+        </w:rPr>
+        <w:t>eloped using class provided LAM</w:t>
+      </w:r>
+      <w:bookmarkStart w:id="0" w:name="_GoBack"/>
+      <w:bookmarkEnd w:id="0"/>
+      <w:r>
+        <w:rPr>
+          <w:rFonts w:cstheme="minorHAnsi"/>
+          <w:lang w:val="en-US"/>
+        </w:rPr>
+        <w:t xml:space="preserve"> stack </w:t>
       </w:r>
     </w:p>
     <w:p>
@@ -329,58 +458,32 @@
         <w:pStyle w:val="Listenabsatz"/>
         <w:numPr>
           <w:ilvl w:val="0"/>
-          <w:numId w:val="11"/>
+          <w:numId w:val="13"/>
         </w:numPr>
         <w:rPr>
+          <w:rFonts w:cstheme="minorHAnsi"/>
           <w:lang w:val="en-US"/>
         </w:rPr>
       </w:pPr>
       <w:r>
         <w:rPr>
-          <w:lang w:val="en-US"/>
-        </w:rPr>
-        <w:t xml:space="preserve">Application shall be developed using class provided LAM stack </w:t>
-      </w:r>
-    </w:p>
-    <w:p>
-      <w:pPr>
-        <w:pStyle w:val="Listenabsatz"/>
-        <w:numPr>
-          <w:ilvl w:val="0"/>
-          <w:numId w:val="11"/>
-        </w:numPr>
-        <w:rPr>
-          <w:lang w:val="en-US"/>
-        </w:rPr>
-      </w:pPr>
-      <w:r>
-        <w:rPr>
-          <w:lang w:val="en-US"/>
-        </w:rPr>
-        <w:t>Application shall be developed using pre-approved set of SW development and collaborative tools provided in the class. Any other tools or frameworks shall be explici</w:t>
-      </w:r>
-      <w:r>
-        <w:rPr>
-          <w:lang w:val="en-US"/>
-        </w:rPr>
-        <w:t xml:space="preserve">tly approved by Prof. </w:t>
+          <w:rFonts w:cstheme="minorHAnsi"/>
+          <w:lang w:val="en-US"/>
+        </w:rPr>
+        <w:t xml:space="preserve">Application shall be developed using pre-approved set of SW development and collaborative tools provided in the class. Any other tools or frameworks shall be explicitly approved by Prof. </w:t>
       </w:r>
       <w:proofErr w:type="spellStart"/>
       <w:r>
         <w:rPr>
-          <w:lang w:val="en-US"/>
-        </w:rPr>
-        <w:t>Todtenhö</w:t>
-      </w:r>
-      <w:r>
-        <w:rPr>
-          <w:lang w:val="en-US"/>
-        </w:rPr>
-        <w:t>fer</w:t>
+          <w:rFonts w:cstheme="minorHAnsi"/>
+          <w:lang w:val="en-US"/>
+        </w:rPr>
+        <w:t>Todtenhöfer</w:t>
       </w:r>
       <w:proofErr w:type="spellEnd"/>
       <w:r>
         <w:rPr>
+          <w:rFonts w:cstheme="minorHAnsi"/>
           <w:lang w:val="en-US"/>
         </w:rPr>
         <w:t xml:space="preserve"> on a case by case basis.</w:t>
@@ -391,14 +494,16 @@
         <w:pStyle w:val="Listenabsatz"/>
         <w:numPr>
           <w:ilvl w:val="0"/>
-          <w:numId w:val="11"/>
+          <w:numId w:val="13"/>
         </w:numPr>
         <w:rPr>
+          <w:rFonts w:cstheme="minorHAnsi"/>
           <w:lang w:val="en-US"/>
         </w:rPr>
       </w:pPr>
       <w:r>
         <w:rPr>
+          <w:rFonts w:cstheme="minorHAnsi"/>
           <w:lang w:val="en-US"/>
         </w:rPr>
         <w:t>Modern SE processes and practices shall be used as specified in the class, including collaborative and continuous SW development, and only the tools and practices approved by instructors.</w:t>
@@ -421,6 +526,56 @@
 </w:document>
 </file>
 
+<file path=word/endnotes.xml><?xml version="1.0" encoding="utf-8"?>
+<w:endnotes xmlns:wpc="http://schemas.microsoft.com/office/word/2010/wordprocessingCanvas" xmlns:cx="http://schemas.microsoft.com/office/drawing/2014/chartex" xmlns:cx1="http://schemas.microsoft.com/office/drawing/2015/9/8/chartex" xmlns:cx2="http://schemas.microsoft.com/office/drawing/2015/10/21/chartex" xmlns:cx3="http://schemas.microsoft.com/office/drawing/2016/5/9/chartex" xmlns:cx4="http://schemas.microsoft.com/office/drawing/2016/5/10/chartex" xmlns:cx5="http://schemas.microsoft.com/office/drawing/2016/5/11/chartex" xmlns:mc="http://schemas.openxmlformats.org/markup-compatibility/2006" xmlns:o="urn:schemas-microsoft-com:office:office" xmlns:r="http://schemas.openxmlformats.org/officeDocument/2006/relationships" xmlns:m="http://schemas.openxmlformats.org/officeDocument/2006/math" xmlns:v="urn:schemas-microsoft-com:vml" xmlns:wp14="http://schemas.microsoft.com/office/word/2010/wordprocessingDrawing" xmlns:wp="http://schemas.openxmlformats.org/drawingml/2006/wordprocessingDrawing" xmlns:w10="urn:schemas-microsoft-com:office:word" xmlns:w="http://schemas.openxmlformats.org/wordprocessingml/2006/main" xmlns:w14="http://schemas.microsoft.com/office/word/2010/wordml" xmlns:w15="http://schemas.microsoft.com/office/word/2012/wordml" xmlns:w16se="http://schemas.microsoft.com/office/word/2015/wordml/symex" xmlns:wpg="http://schemas.microsoft.com/office/word/2010/wordprocessingGroup" xmlns:wpi="http://schemas.microsoft.com/office/word/2010/wordprocessingInk" xmlns:wne="http://schemas.microsoft.com/office/word/2006/wordml" xmlns:wps="http://schemas.microsoft.com/office/word/2010/wordprocessingShape" mc:Ignorable="w14 w15 w16se wp14">
+  <w:endnote w:type="separator" w:id="-1">
+    <w:p>
+      <w:pPr>
+        <w:spacing w:after="0" w:line="240" w:lineRule="auto"/>
+      </w:pPr>
+      <w:r>
+        <w:separator/>
+      </w:r>
+    </w:p>
+  </w:endnote>
+  <w:endnote w:type="continuationSeparator" w:id="0">
+    <w:p>
+      <w:pPr>
+        <w:spacing w:after="0" w:line="240" w:lineRule="auto"/>
+      </w:pPr>
+      <w:r>
+        <w:continuationSeparator/>
+      </w:r>
+    </w:p>
+  </w:endnote>
+</w:endnotes>
+</file>
+
+<file path=word/footnotes.xml><?xml version="1.0" encoding="utf-8"?>
+<w:footnotes xmlns:wpc="http://schemas.microsoft.com/office/word/2010/wordprocessingCanvas" xmlns:cx="http://schemas.microsoft.com/office/drawing/2014/chartex" xmlns:cx1="http://schemas.microsoft.com/office/drawing/2015/9/8/chartex" xmlns:cx2="http://schemas.microsoft.com/office/drawing/2015/10/21/chartex" xmlns:cx3="http://schemas.microsoft.com/office/drawing/2016/5/9/chartex" xmlns:cx4="http://schemas.microsoft.com/office/drawing/2016/5/10/chartex" xmlns:cx5="http://schemas.microsoft.com/office/drawing/2016/5/11/chartex" xmlns:mc="http://schemas.openxmlformats.org/markup-compatibility/2006" xmlns:o="urn:schemas-microsoft-com:office:office" xmlns:r="http://schemas.openxmlformats.org/officeDocument/2006/relationships" xmlns:m="http://schemas.openxmlformats.org/officeDocument/2006/math" xmlns:v="urn:schemas-microsoft-com:vml" xmlns:wp14="http://schemas.microsoft.com/office/word/2010/wordprocessingDrawing" xmlns:wp="http://schemas.openxmlformats.org/drawingml/2006/wordprocessingDrawing" xmlns:w10="urn:schemas-microsoft-com:office:word" xmlns:w="http://schemas.openxmlformats.org/wordprocessingml/2006/main" xmlns:w14="http://schemas.microsoft.com/office/word/2010/wordml" xmlns:w15="http://schemas.microsoft.com/office/word/2012/wordml" xmlns:w16se="http://schemas.microsoft.com/office/word/2015/wordml/symex" xmlns:wpg="http://schemas.microsoft.com/office/word/2010/wordprocessingGroup" xmlns:wpi="http://schemas.microsoft.com/office/word/2010/wordprocessingInk" xmlns:wne="http://schemas.microsoft.com/office/word/2006/wordml" xmlns:wps="http://schemas.microsoft.com/office/word/2010/wordprocessingShape" mc:Ignorable="w14 w15 w16se wp14">
+  <w:footnote w:type="separator" w:id="-1">
+    <w:p>
+      <w:pPr>
+        <w:spacing w:after="0" w:line="240" w:lineRule="auto"/>
+      </w:pPr>
+      <w:r>
+        <w:separator/>
+      </w:r>
+    </w:p>
+  </w:footnote>
+  <w:footnote w:type="continuationSeparator" w:id="0">
+    <w:p>
+      <w:pPr>
+        <w:spacing w:after="0" w:line="240" w:lineRule="auto"/>
+      </w:pPr>
+      <w:r>
+        <w:continuationSeparator/>
+      </w:r>
+    </w:p>
+  </w:footnote>
+</w:footnotes>
+</file>
+
 <file path=word/numbering.xml><?xml version="1.0" encoding="utf-8"?>
 <w:numbering xmlns:wpc="http://schemas.microsoft.com/office/word/2010/wordprocessingCanvas" xmlns:cx="http://schemas.microsoft.com/office/drawing/2014/chartex" xmlns:cx1="http://schemas.microsoft.com/office/drawing/2015/9/8/chartex" xmlns:cx2="http://schemas.microsoft.com/office/drawing/2015/10/21/chartex" xmlns:cx3="http://schemas.microsoft.com/office/drawing/2016/5/9/chartex" xmlns:cx4="http://schemas.microsoft.com/office/drawing/2016/5/10/chartex" xmlns:cx5="http://schemas.microsoft.com/office/drawing/2016/5/11/chartex" xmlns:mc="http://schemas.openxmlformats.org/markup-compatibility/2006" xmlns:o="urn:schemas-microsoft-com:office:office" xmlns:r="http://schemas.openxmlformats.org/officeDocument/2006/relationships" xmlns:m="http://schemas.openxmlformats.org/officeDocument/2006/math" xmlns:v="urn:schemas-microsoft-com:vml" xmlns:wp14="http://schemas.microsoft.com/office/word/2010/wordprocessingDrawing" xmlns:wp="http://schemas.openxmlformats.org/drawingml/2006/wordprocessingDrawing" xmlns:w10="urn:schemas-microsoft-com:office:word" xmlns:w="http://schemas.openxmlformats.org/wordprocessingml/2006/main" xmlns:w14="http://schemas.microsoft.com/office/word/2010/wordml" xmlns:w15="http://schemas.microsoft.com/office/word/2012/wordml" xmlns:w16se="http://schemas.microsoft.com/office/word/2015/wordml/symex" xmlns:wpg="http://schemas.microsoft.com/office/word/2010/wordprocessingGroup" xmlns:wpi="http://schemas.microsoft.com/office/word/2010/wordprocessingInk" xmlns:wne="http://schemas.microsoft.com/office/word/2006/wordml" xmlns:wps="http://schemas.microsoft.com/office/word/2010/wordprocessingShape" mc:Ignorable="w14 w15 w16se wp14">
   <w:abstractNum w:abstractNumId="0" w15:restartNumberingAfterBreak="0">
@@ -984,6 +1139,95 @@
     </w:lvl>
   </w:abstractNum>
   <w:abstractNum w:abstractNumId="4" w15:restartNumberingAfterBreak="0">
+    <w:nsid w:val="31460243"/>
+    <w:multiLevelType w:val="hybridMultilevel"/>
+    <w:tmpl w:val="E746F4CA"/>
+    <w:lvl w:ilvl="0" w:tplc="0407000F">
+      <w:start w:val="1"/>
+      <w:numFmt w:val="decimal"/>
+      <w:lvlText w:val="%1."/>
+      <w:lvlJc w:val="left"/>
+      <w:pPr>
+        <w:ind w:left="360" w:hanging="360"/>
+      </w:pPr>
+      <w:rPr>
+        <w:rFonts w:hint="default"/>
+      </w:rPr>
+    </w:lvl>
+    <w:lvl w:ilvl="1" w:tplc="04070019" w:tentative="1">
+      <w:start w:val="1"/>
+      <w:numFmt w:val="lowerLetter"/>
+      <w:lvlText w:val="%2."/>
+      <w:lvlJc w:val="left"/>
+      <w:pPr>
+        <w:ind w:left="1080" w:hanging="360"/>
+      </w:pPr>
+    </w:lvl>
+    <w:lvl w:ilvl="2" w:tplc="0407001B" w:tentative="1">
+      <w:start w:val="1"/>
+      <w:numFmt w:val="lowerRoman"/>
+      <w:lvlText w:val="%3."/>
+      <w:lvlJc w:val="right"/>
+      <w:pPr>
+        <w:ind w:left="1800" w:hanging="180"/>
+      </w:pPr>
+    </w:lvl>
+    <w:lvl w:ilvl="3" w:tplc="0407000F" w:tentative="1">
+      <w:start w:val="1"/>
+      <w:numFmt w:val="decimal"/>
+      <w:lvlText w:val="%4."/>
+      <w:lvlJc w:val="left"/>
+      <w:pPr>
+        <w:ind w:left="2520" w:hanging="360"/>
+      </w:pPr>
+    </w:lvl>
+    <w:lvl w:ilvl="4" w:tplc="04070019" w:tentative="1">
+      <w:start w:val="1"/>
+      <w:numFmt w:val="lowerLetter"/>
+      <w:lvlText w:val="%5."/>
+      <w:lvlJc w:val="left"/>
+      <w:pPr>
+        <w:ind w:left="3240" w:hanging="360"/>
+      </w:pPr>
+    </w:lvl>
+    <w:lvl w:ilvl="5" w:tplc="0407001B" w:tentative="1">
+      <w:start w:val="1"/>
+      <w:numFmt w:val="lowerRoman"/>
+      <w:lvlText w:val="%6."/>
+      <w:lvlJc w:val="right"/>
+      <w:pPr>
+        <w:ind w:left="3960" w:hanging="180"/>
+      </w:pPr>
+    </w:lvl>
+    <w:lvl w:ilvl="6" w:tplc="0407000F" w:tentative="1">
+      <w:start w:val="1"/>
+      <w:numFmt w:val="decimal"/>
+      <w:lvlText w:val="%7."/>
+      <w:lvlJc w:val="left"/>
+      <w:pPr>
+        <w:ind w:left="4680" w:hanging="360"/>
+      </w:pPr>
+    </w:lvl>
+    <w:lvl w:ilvl="7" w:tplc="04070019" w:tentative="1">
+      <w:start w:val="1"/>
+      <w:numFmt w:val="lowerLetter"/>
+      <w:lvlText w:val="%8."/>
+      <w:lvlJc w:val="left"/>
+      <w:pPr>
+        <w:ind w:left="5400" w:hanging="360"/>
+      </w:pPr>
+    </w:lvl>
+    <w:lvl w:ilvl="8" w:tplc="0407001B" w:tentative="1">
+      <w:start w:val="1"/>
+      <w:numFmt w:val="lowerRoman"/>
+      <w:lvlText w:val="%9."/>
+      <w:lvlJc w:val="right"/>
+      <w:pPr>
+        <w:ind w:left="6120" w:hanging="180"/>
+      </w:pPr>
+    </w:lvl>
+  </w:abstractNum>
+  <w:abstractNum w:abstractNumId="5" w15:restartNumberingAfterBreak="0">
     <w:nsid w:val="39DB359D"/>
     <w:multiLevelType w:val="hybridMultilevel"/>
     <w:tmpl w:val="36D87342"/>
@@ -1096,7 +1340,7 @@
       </w:rPr>
     </w:lvl>
   </w:abstractNum>
-  <w:abstractNum w:abstractNumId="5" w15:restartNumberingAfterBreak="0">
+  <w:abstractNum w:abstractNumId="6" w15:restartNumberingAfterBreak="0">
     <w:nsid w:val="47AF4B82"/>
     <w:multiLevelType w:val="hybridMultilevel"/>
     <w:tmpl w:val="B0A2A852"/>
@@ -1209,7 +1453,7 @@
       </w:rPr>
     </w:lvl>
   </w:abstractNum>
-  <w:abstractNum w:abstractNumId="6" w15:restartNumberingAfterBreak="0">
+  <w:abstractNum w:abstractNumId="7" w15:restartNumberingAfterBreak="0">
     <w:nsid w:val="5765058B"/>
     <w:multiLevelType w:val="multilevel"/>
     <w:tmpl w:val="B600A90C"/>
@@ -1358,7 +1602,7 @@
       </w:rPr>
     </w:lvl>
   </w:abstractNum>
-  <w:abstractNum w:abstractNumId="7" w15:restartNumberingAfterBreak="0">
+  <w:abstractNum w:abstractNumId="8" w15:restartNumberingAfterBreak="0">
     <w:nsid w:val="5A9D0D84"/>
     <w:multiLevelType w:val="hybridMultilevel"/>
     <w:tmpl w:val="7FCE7482"/>
@@ -1471,7 +1715,96 @@
       </w:rPr>
     </w:lvl>
   </w:abstractNum>
-  <w:abstractNum w:abstractNumId="8" w15:restartNumberingAfterBreak="0">
+  <w:abstractNum w:abstractNumId="9" w15:restartNumberingAfterBreak="0">
+    <w:nsid w:val="644A286A"/>
+    <w:multiLevelType w:val="hybridMultilevel"/>
+    <w:tmpl w:val="E746F4CA"/>
+    <w:lvl w:ilvl="0" w:tplc="0407000F">
+      <w:start w:val="1"/>
+      <w:numFmt w:val="decimal"/>
+      <w:lvlText w:val="%1."/>
+      <w:lvlJc w:val="left"/>
+      <w:pPr>
+        <w:ind w:left="360" w:hanging="360"/>
+      </w:pPr>
+      <w:rPr>
+        <w:rFonts w:hint="default"/>
+      </w:rPr>
+    </w:lvl>
+    <w:lvl w:ilvl="1" w:tplc="04070019" w:tentative="1">
+      <w:start w:val="1"/>
+      <w:numFmt w:val="lowerLetter"/>
+      <w:lvlText w:val="%2."/>
+      <w:lvlJc w:val="left"/>
+      <w:pPr>
+        <w:ind w:left="1080" w:hanging="360"/>
+      </w:pPr>
+    </w:lvl>
+    <w:lvl w:ilvl="2" w:tplc="0407001B" w:tentative="1">
+      <w:start w:val="1"/>
+      <w:numFmt w:val="lowerRoman"/>
+      <w:lvlText w:val="%3."/>
+      <w:lvlJc w:val="right"/>
+      <w:pPr>
+        <w:ind w:left="1800" w:hanging="180"/>
+      </w:pPr>
+    </w:lvl>
+    <w:lvl w:ilvl="3" w:tplc="0407000F" w:tentative="1">
+      <w:start w:val="1"/>
+      <w:numFmt w:val="decimal"/>
+      <w:lvlText w:val="%4."/>
+      <w:lvlJc w:val="left"/>
+      <w:pPr>
+        <w:ind w:left="2520" w:hanging="360"/>
+      </w:pPr>
+    </w:lvl>
+    <w:lvl w:ilvl="4" w:tplc="04070019" w:tentative="1">
+      <w:start w:val="1"/>
+      <w:numFmt w:val="lowerLetter"/>
+      <w:lvlText w:val="%5."/>
+      <w:lvlJc w:val="left"/>
+      <w:pPr>
+        <w:ind w:left="3240" w:hanging="360"/>
+      </w:pPr>
+    </w:lvl>
+    <w:lvl w:ilvl="5" w:tplc="0407001B" w:tentative="1">
+      <w:start w:val="1"/>
+      <w:numFmt w:val="lowerRoman"/>
+      <w:lvlText w:val="%6."/>
+      <w:lvlJc w:val="right"/>
+      <w:pPr>
+        <w:ind w:left="3960" w:hanging="180"/>
+      </w:pPr>
+    </w:lvl>
+    <w:lvl w:ilvl="6" w:tplc="0407000F" w:tentative="1">
+      <w:start w:val="1"/>
+      <w:numFmt w:val="decimal"/>
+      <w:lvlText w:val="%7."/>
+      <w:lvlJc w:val="left"/>
+      <w:pPr>
+        <w:ind w:left="4680" w:hanging="360"/>
+      </w:pPr>
+    </w:lvl>
+    <w:lvl w:ilvl="7" w:tplc="04070019" w:tentative="1">
+      <w:start w:val="1"/>
+      <w:numFmt w:val="lowerLetter"/>
+      <w:lvlText w:val="%8."/>
+      <w:lvlJc w:val="left"/>
+      <w:pPr>
+        <w:ind w:left="5400" w:hanging="360"/>
+      </w:pPr>
+    </w:lvl>
+    <w:lvl w:ilvl="8" w:tplc="0407001B" w:tentative="1">
+      <w:start w:val="1"/>
+      <w:numFmt w:val="lowerRoman"/>
+      <w:lvlText w:val="%9."/>
+      <w:lvlJc w:val="right"/>
+      <w:pPr>
+        <w:ind w:left="6120" w:hanging="180"/>
+      </w:pPr>
+    </w:lvl>
+  </w:abstractNum>
+  <w:abstractNum w:abstractNumId="10" w15:restartNumberingAfterBreak="0">
     <w:nsid w:val="669A6E7B"/>
     <w:multiLevelType w:val="hybridMultilevel"/>
     <w:tmpl w:val="8692281A"/>
@@ -1584,7 +1917,7 @@
       </w:rPr>
     </w:lvl>
   </w:abstractNum>
-  <w:abstractNum w:abstractNumId="9" w15:restartNumberingAfterBreak="0">
+  <w:abstractNum w:abstractNumId="11" w15:restartNumberingAfterBreak="0">
     <w:nsid w:val="6DB62598"/>
     <w:multiLevelType w:val="multilevel"/>
     <w:tmpl w:val="DD0CA18E"/>
@@ -1733,7 +2066,7 @@
       </w:rPr>
     </w:lvl>
   </w:abstractNum>
-  <w:abstractNum w:abstractNumId="10" w15:restartNumberingAfterBreak="0">
+  <w:abstractNum w:abstractNumId="12" w15:restartNumberingAfterBreak="0">
     <w:nsid w:val="6EEF1A42"/>
     <w:multiLevelType w:val="multilevel"/>
     <w:tmpl w:val="0F4E9904"/>
@@ -1889,31 +2222,37 @@
     <w:abstractNumId w:val="1"/>
   </w:num>
   <w:num w:numId="3">
-    <w:abstractNumId w:val="10"/>
+    <w:abstractNumId w:val="12"/>
   </w:num>
   <w:num w:numId="4">
-    <w:abstractNumId w:val="6"/>
+    <w:abstractNumId w:val="7"/>
   </w:num>
   <w:num w:numId="5">
-    <w:abstractNumId w:val="9"/>
+    <w:abstractNumId w:val="11"/>
   </w:num>
   <w:num w:numId="6">
     <w:abstractNumId w:val="0"/>
   </w:num>
   <w:num w:numId="7">
-    <w:abstractNumId w:val="4"/>
+    <w:abstractNumId w:val="5"/>
   </w:num>
   <w:num w:numId="8">
-    <w:abstractNumId w:val="7"/>
+    <w:abstractNumId w:val="8"/>
   </w:num>
   <w:num w:numId="9">
-    <w:abstractNumId w:val="5"/>
+    <w:abstractNumId w:val="6"/>
   </w:num>
   <w:num w:numId="10">
     <w:abstractNumId w:val="3"/>
   </w:num>
   <w:num w:numId="11">
-    <w:abstractNumId w:val="8"/>
+    <w:abstractNumId w:val="10"/>
+  </w:num>
+  <w:num w:numId="12">
+    <w:abstractNumId w:val="4"/>
+  </w:num>
+  <w:num w:numId="13">
+    <w:abstractNumId w:val="9"/>
   </w:num>
 </w:numbering>
 </file>
@@ -2433,6 +2772,62 @@
       <w:contextualSpacing/>
     </w:pPr>
   </w:style>
+  <w:style w:type="paragraph" w:styleId="KeinLeerraum">
+    <w:name w:val="No Spacing"/>
+    <w:uiPriority w:val="1"/>
+    <w:qFormat/>
+    <w:rsid w:val="00517303"/>
+    <w:pPr>
+      <w:spacing w:after="0" w:line="240" w:lineRule="auto"/>
+    </w:pPr>
+    <w:rPr>
+      <w:lang w:val="en-US"/>
+    </w:rPr>
+  </w:style>
+  <w:style w:type="paragraph" w:styleId="Kopfzeile">
+    <w:name w:val="header"/>
+    <w:basedOn w:val="Standard"/>
+    <w:link w:val="KopfzeileZchn"/>
+    <w:uiPriority w:val="99"/>
+    <w:unhideWhenUsed/>
+    <w:rsid w:val="00517303"/>
+    <w:pPr>
+      <w:tabs>
+        <w:tab w:val="center" w:pos="4536"/>
+        <w:tab w:val="right" w:pos="9072"/>
+      </w:tabs>
+      <w:spacing w:after="0" w:line="240" w:lineRule="auto"/>
+    </w:pPr>
+  </w:style>
+  <w:style w:type="character" w:customStyle="1" w:styleId="KopfzeileZchn">
+    <w:name w:val="Kopfzeile Zchn"/>
+    <w:basedOn w:val="Absatz-Standardschriftart"/>
+    <w:link w:val="Kopfzeile"/>
+    <w:uiPriority w:val="99"/>
+    <w:rsid w:val="00517303"/>
+  </w:style>
+  <w:style w:type="paragraph" w:styleId="Fuzeile">
+    <w:name w:val="footer"/>
+    <w:basedOn w:val="Standard"/>
+    <w:link w:val="FuzeileZchn"/>
+    <w:uiPriority w:val="99"/>
+    <w:unhideWhenUsed/>
+    <w:rsid w:val="00517303"/>
+    <w:pPr>
+      <w:tabs>
+        <w:tab w:val="center" w:pos="4536"/>
+        <w:tab w:val="right" w:pos="9072"/>
+      </w:tabs>
+      <w:spacing w:after="0" w:line="240" w:lineRule="auto"/>
+    </w:pPr>
+  </w:style>
+  <w:style w:type="character" w:customStyle="1" w:styleId="FuzeileZchn">
+    <w:name w:val="Fußzeile Zchn"/>
+    <w:basedOn w:val="Absatz-Standardschriftart"/>
+    <w:link w:val="Fuzeile"/>
+    <w:uiPriority w:val="99"/>
+    <w:rsid w:val="00517303"/>
+  </w:style>
 </w:styles>
 </file>
 

</xml_diff>